<commit_message>
Cleaned up the method explanation and started test section.
</commit_message>
<xml_diff>
--- a/List to dict.docx
+++ b/List to dict.docx
@@ -11,7 +11,15 @@
         <w:t>October 5th, 2020</w:t>
       </w:r>
       <w:r>
-        <w:t>: Write a Python function called counts that takes a list as input and returns a dictionary of unique items in the list as keys and the number of times each item appears as values. So, the input ['A', 'A', 'B', 'C', 'A'] should have output {'A': 3, 'B': 1, 'C': 1} . Your code should not depend on any module from the standard library or otherwise. You should research the task first and include a description with references of your algorithm in the notebook.</w:t>
+        <w:t>: Write a Python function called counts that takes a list as input and returns a dictionary of unique items in the list as keys and the number of times each item appears as values. So, the input ['A', 'A', 'B', 'C', 'A'] should have output {'A': 3, 'B': 1, 'C': 1</w:t>
+      </w:r>
+      <w:proofErr w:type="gramStart"/>
+      <w:r>
+        <w:t>} .</w:t>
+      </w:r>
+      <w:proofErr w:type="gramEnd"/>
+      <w:r>
+        <w:t xml:space="preserve"> Your code should not depend on any module from the standard library or otherwise. You should research the task first and include a description with references of your algorithm in the notebook.</w:t>
       </w:r>
     </w:p>
     <w:p/>
@@ -70,7 +78,15 @@
       </w:r>
       <w:proofErr w:type="spellEnd"/>
       <w:r>
-        <w:t xml:space="preserve"> = { 1: 0, 2: 1, </w:t>
+        <w:t xml:space="preserve"> = </w:t>
+      </w:r>
+      <w:proofErr w:type="gramStart"/>
+      <w:r>
+        <w:t>{ 1</w:t>
+      </w:r>
+      <w:proofErr w:type="gramEnd"/>
+      <w:r>
+        <w:t xml:space="preserve">: 0, 2: 1, </w:t>
       </w:r>
       <w:r>
         <w:t>“</w:t>
@@ -227,18 +243,12 @@
       <w:r>
         <w:t xml:space="preserve">[1] </w:t>
       </w:r>
-      <w:hyperlink r:id="rId4" w:history="1">
+      <w:hyperlink r:id="rId5" w:history="1">
         <w:r>
           <w:rPr>
             <w:rStyle w:val="Hyperlink"/>
           </w:rPr>
-          <w:t>https://www.geeksforgeeks.org/difference-between-list-and-dictionary-in-python/</w:t>
-        </w:r>
-        <w:r>
-          <w:rPr>
-            <w:rStyle w:val="Hyperlink"/>
-          </w:rPr>
-          <w:t>s</w:t>
+          <w:t>https://www.geeksforgeeks.org/difference-between-list-and-dictionary-in-python/s</w:t>
         </w:r>
       </w:hyperlink>
     </w:p>
@@ -246,7 +256,7 @@
       <w:r>
         <w:t xml:space="preserve">[2] </w:t>
       </w:r>
-      <w:hyperlink r:id="rId5" w:history="1">
+      <w:hyperlink r:id="rId6" w:history="1">
         <w:r>
           <w:rPr>
             <w:rStyle w:val="Hyperlink"/>
@@ -256,6 +266,189 @@
       </w:hyperlink>
       <w:r>
         <w:t xml:space="preserve"> </w:t>
+      </w:r>
+    </w:p>
+    <w:p>
+      <w:r>
+        <w:t xml:space="preserve">[3] </w:t>
+      </w:r>
+      <w:hyperlink r:id="rId7" w:history="1">
+        <w:r>
+          <w:rPr>
+            <w:rStyle w:val="Hyperlink"/>
+          </w:rPr>
+          <w:t>https://www.pluralsight.com/guides/manipulating-lists-dictionaries-python</w:t>
+        </w:r>
+      </w:hyperlink>
+      <w:r>
+        <w:t xml:space="preserve"> </w:t>
+      </w:r>
+    </w:p>
+    <w:p>
+      <w:r>
+        <w:t>[]</w:t>
+      </w:r>
+      <w:hyperlink r:id="rId8" w:history="1">
+        <w:r>
+          <w:rPr>
+            <w:rStyle w:val="Hyperlink"/>
+          </w:rPr>
+          <w:t>https://careerkarma.com/blog/python-dict-object-is-not-callable/</w:t>
+        </w:r>
+      </w:hyperlink>
+      <w:r>
+        <w:t xml:space="preserve"> </w:t>
+      </w:r>
+    </w:p>
+    <w:p>
+      <w:r>
+        <w:t xml:space="preserve">[] </w:t>
+      </w:r>
+      <w:hyperlink r:id="rId9" w:history="1">
+        <w:r>
+          <w:rPr>
+            <w:rStyle w:val="Hyperlink"/>
+          </w:rPr>
+          <w:t>https://stackoverflow.com/questions/2600191/how-can-i-count-the-occurrences-of-a-list-item</w:t>
+        </w:r>
+      </w:hyperlink>
+      <w:r>
+        <w:t xml:space="preserve"> </w:t>
+      </w:r>
+    </w:p>
+    <w:p>
+      <w:pPr>
+        <w:pStyle w:val="ListParagraph"/>
+        <w:numPr>
+          <w:ilvl w:val="0"/>
+          <w:numId w:val="2"/>
+        </w:numPr>
+        <w:tabs>
+          <w:tab w:val="left" w:pos="916"/>
+          <w:tab w:val="left" w:pos="1832"/>
+          <w:tab w:val="left" w:pos="2748"/>
+          <w:tab w:val="left" w:pos="3664"/>
+          <w:tab w:val="left" w:pos="4580"/>
+          <w:tab w:val="left" w:pos="5496"/>
+          <w:tab w:val="left" w:pos="6412"/>
+          <w:tab w:val="left" w:pos="7328"/>
+          <w:tab w:val="left" w:pos="8244"/>
+          <w:tab w:val="left" w:pos="9160"/>
+          <w:tab w:val="left" w:pos="10076"/>
+          <w:tab w:val="left" w:pos="10992"/>
+          <w:tab w:val="left" w:pos="11908"/>
+          <w:tab w:val="left" w:pos="12824"/>
+          <w:tab w:val="left" w:pos="13740"/>
+          <w:tab w:val="left" w:pos="14656"/>
+        </w:tabs>
+        <w:spacing w:after="0" w:line="240" w:lineRule="auto"/>
+        <w:textAlignment w:val="baseline"/>
+        <w:rPr>
+          <w:rFonts w:ascii="Consolas" w:eastAsia="Times New Roman" w:hAnsi="Consolas" w:cs="Courier New"/>
+          <w:sz w:val="20"/>
+          <w:szCs w:val="20"/>
+          <w:lang w:eastAsia="en-IE"/>
+        </w:rPr>
+      </w:pPr>
+      <w:r>
+        <w:rPr>
+          <w:rFonts w:ascii="inherit" w:eastAsia="Times New Roman" w:hAnsi="inherit" w:cs="Courier New"/>
+          <w:sz w:val="20"/>
+          <w:szCs w:val="20"/>
+          <w:bdr w:val="none" w:sz="0" w:space="0" w:color="auto" w:frame="1"/>
+          <w:lang w:eastAsia="en-IE"/>
+        </w:rPr>
+        <w:t>l = ["</w:t>
+      </w:r>
+      <w:proofErr w:type="spellStart"/>
+      <w:r>
+        <w:rPr>
+          <w:rFonts w:ascii="inherit" w:eastAsia="Times New Roman" w:hAnsi="inherit" w:cs="Courier New"/>
+          <w:sz w:val="20"/>
+          <w:szCs w:val="20"/>
+          <w:bdr w:val="none" w:sz="0" w:space="0" w:color="auto" w:frame="1"/>
+          <w:lang w:eastAsia="en-IE"/>
+        </w:rPr>
+        <w:t>a","b","b</w:t>
+      </w:r>
+      <w:proofErr w:type="spellEnd"/>
+      <w:r>
+        <w:rPr>
+          <w:rFonts w:ascii="inherit" w:eastAsia="Times New Roman" w:hAnsi="inherit" w:cs="Courier New"/>
+          <w:sz w:val="20"/>
+          <w:szCs w:val="20"/>
+          <w:bdr w:val="none" w:sz="0" w:space="0" w:color="auto" w:frame="1"/>
+          <w:lang w:eastAsia="en-IE"/>
+        </w:rPr>
+        <w:t>"]</w:t>
+      </w:r>
+    </w:p>
+    <w:p>
+      <w:pPr>
+        <w:pStyle w:val="ListParagraph"/>
+        <w:numPr>
+          <w:ilvl w:val="0"/>
+          <w:numId w:val="2"/>
+        </w:numPr>
+      </w:pPr>
+      <w:proofErr w:type="spellStart"/>
+      <w:r>
+        <w:t>dict</w:t>
+      </w:r>
+      <w:proofErr w:type="spellEnd"/>
+      <w:r>
+        <w:t>({(</w:t>
+      </w:r>
+      <w:proofErr w:type="spellStart"/>
+      <w:proofErr w:type="gramStart"/>
+      <w:r>
+        <w:t>x,l</w:t>
+      </w:r>
+      <w:proofErr w:type="gramEnd"/>
+      <w:r>
+        <w:t>.count</w:t>
+      </w:r>
+      <w:proofErr w:type="spellEnd"/>
+      <w:r>
+        <w:t>(x)) for x in set(l)})</w:t>
+      </w:r>
+    </w:p>
+    <w:p>
+      <w:pPr>
+        <w:pStyle w:val="ListParagraph"/>
+        <w:numPr>
+          <w:ilvl w:val="0"/>
+          <w:numId w:val="2"/>
+        </w:numPr>
+      </w:pPr>
+      <w:hyperlink r:id="rId10" w:history="1">
+        <w:r>
+          <w:rPr>
+            <w:rStyle w:val="Hyperlink"/>
+          </w:rPr>
+          <w:t>https://www.w3schools.com/python/ref_func_dict.asp</w:t>
+        </w:r>
+      </w:hyperlink>
+      <w:r>
+        <w:t xml:space="preserve"> </w:t>
+      </w:r>
+    </w:p>
+    <w:p>
+      <w:r>
+        <w:t xml:space="preserve">[] </w:t>
+      </w:r>
+      <w:hyperlink r:id="rId11" w:history="1">
+        <w:r>
+          <w:rPr>
+            <w:rStyle w:val="Hyperlink"/>
+          </w:rPr>
+          <w:t>https://careerkarma.com/blog/python-convert-list-to-dictionary/</w:t>
+        </w:r>
+      </w:hyperlink>
+    </w:p>
+    <w:p>
+      <w:r>
+        <w:t xml:space="preserve">[] </w:t>
       </w:r>
     </w:p>
     <w:sectPr>
@@ -266,6 +459,241 @@
     </w:sectPr>
   </w:body>
 </w:document>
+</file>
+
+<file path=word/numbering.xml><?xml version="1.0" encoding="utf-8"?>
+<w:numbering xmlns:wpc="http://schemas.microsoft.com/office/word/2010/wordprocessingCanvas" xmlns:cx="http://schemas.microsoft.com/office/drawing/2014/chartex" xmlns:cx1="http://schemas.microsoft.com/office/drawing/2015/9/8/chartex" xmlns:cx2="http://schemas.microsoft.com/office/drawing/2015/10/21/chartex" xmlns:cx3="http://schemas.microsoft.com/office/drawing/2016/5/9/chartex" xmlns:cx4="http://schemas.microsoft.com/office/drawing/2016/5/10/chartex" xmlns:cx5="http://schemas.microsoft.com/office/drawing/2016/5/11/chartex" xmlns:cx6="http://schemas.microsoft.com/office/drawing/2016/5/12/chartex" xmlns:cx7="http://schemas.microsoft.com/office/drawing/2016/5/13/chartex" xmlns:cx8="http://schemas.microsoft.com/office/drawing/2016/5/14/chartex" xmlns:mc="http://schemas.openxmlformats.org/markup-compatibility/2006" xmlns:aink="http://schemas.microsoft.com/office/drawing/2016/ink" xmlns:am3d="http://schemas.microsoft.com/office/drawing/2017/model3d" xmlns:o="urn:schemas-microsoft-com:office:office" xmlns:r="http://schemas.openxmlformats.org/officeDocument/2006/relationships" xmlns:m="http://schemas.openxmlformats.org/officeDocument/2006/math" xmlns:v="urn:schemas-microsoft-com:vml" xmlns:wp14="http://schemas.microsoft.com/office/word/2010/wordprocessingDrawing" xmlns:wp="http://schemas.openxmlformats.org/drawingml/2006/wordprocessingDrawing" xmlns:w10="urn:schemas-microsoft-com:office:word" xmlns:w="http://schemas.openxmlformats.org/wordprocessingml/2006/main" xmlns:w14="http://schemas.microsoft.com/office/word/2010/wordml" xmlns:w15="http://schemas.microsoft.com/office/word/2012/wordml" xmlns:w16cex="http://schemas.microsoft.com/office/word/2018/wordml/cex" xmlns:w16cid="http://schemas.microsoft.com/office/word/2016/wordml/cid" xmlns:w16="http://schemas.microsoft.com/office/word/2018/wordml" xmlns:w16se="http://schemas.microsoft.com/office/word/2015/wordml/symex" xmlns:wpg="http://schemas.microsoft.com/office/word/2010/wordprocessingGroup" xmlns:wpi="http://schemas.microsoft.com/office/word/2010/wordprocessingInk" xmlns:wne="http://schemas.microsoft.com/office/word/2006/wordml" xmlns:wps="http://schemas.microsoft.com/office/word/2010/wordprocessingShape" mc:Ignorable="w14 w15 w16se w16cid w16 w16cex wp14">
+  <w:abstractNum w:abstractNumId="0" w15:restartNumberingAfterBreak="0">
+    <w:nsid w:val="60F84D42"/>
+    <w:multiLevelType w:val="hybridMultilevel"/>
+    <w:tmpl w:val="49DAAD30"/>
+    <w:lvl w:ilvl="0" w:tplc="6102F742">
+      <w:numFmt w:val="bullet"/>
+      <w:lvlText w:val="-"/>
+      <w:lvlJc w:val="left"/>
+      <w:pPr>
+        <w:ind w:left="720" w:hanging="360"/>
+      </w:pPr>
+      <w:rPr>
+        <w:rFonts w:ascii="Calibri" w:eastAsiaTheme="minorHAnsi" w:hAnsi="Calibri" w:cs="Calibri" w:hint="default"/>
+      </w:rPr>
+    </w:lvl>
+    <w:lvl w:ilvl="1" w:tplc="18090003" w:tentative="1">
+      <w:start w:val="1"/>
+      <w:numFmt w:val="bullet"/>
+      <w:lvlText w:val="o"/>
+      <w:lvlJc w:val="left"/>
+      <w:pPr>
+        <w:ind w:left="1440" w:hanging="360"/>
+      </w:pPr>
+      <w:rPr>
+        <w:rFonts w:ascii="Courier New" w:hAnsi="Courier New" w:cs="Courier New" w:hint="default"/>
+      </w:rPr>
+    </w:lvl>
+    <w:lvl w:ilvl="2" w:tplc="18090005" w:tentative="1">
+      <w:start w:val="1"/>
+      <w:numFmt w:val="bullet"/>
+      <w:lvlText w:val=""/>
+      <w:lvlJc w:val="left"/>
+      <w:pPr>
+        <w:ind w:left="2160" w:hanging="360"/>
+      </w:pPr>
+      <w:rPr>
+        <w:rFonts w:ascii="Wingdings" w:hAnsi="Wingdings" w:hint="default"/>
+      </w:rPr>
+    </w:lvl>
+    <w:lvl w:ilvl="3" w:tplc="18090001" w:tentative="1">
+      <w:start w:val="1"/>
+      <w:numFmt w:val="bullet"/>
+      <w:lvlText w:val=""/>
+      <w:lvlJc w:val="left"/>
+      <w:pPr>
+        <w:ind w:left="2880" w:hanging="360"/>
+      </w:pPr>
+      <w:rPr>
+        <w:rFonts w:ascii="Symbol" w:hAnsi="Symbol" w:hint="default"/>
+      </w:rPr>
+    </w:lvl>
+    <w:lvl w:ilvl="4" w:tplc="18090003" w:tentative="1">
+      <w:start w:val="1"/>
+      <w:numFmt w:val="bullet"/>
+      <w:lvlText w:val="o"/>
+      <w:lvlJc w:val="left"/>
+      <w:pPr>
+        <w:ind w:left="3600" w:hanging="360"/>
+      </w:pPr>
+      <w:rPr>
+        <w:rFonts w:ascii="Courier New" w:hAnsi="Courier New" w:cs="Courier New" w:hint="default"/>
+      </w:rPr>
+    </w:lvl>
+    <w:lvl w:ilvl="5" w:tplc="18090005" w:tentative="1">
+      <w:start w:val="1"/>
+      <w:numFmt w:val="bullet"/>
+      <w:lvlText w:val=""/>
+      <w:lvlJc w:val="left"/>
+      <w:pPr>
+        <w:ind w:left="4320" w:hanging="360"/>
+      </w:pPr>
+      <w:rPr>
+        <w:rFonts w:ascii="Wingdings" w:hAnsi="Wingdings" w:hint="default"/>
+      </w:rPr>
+    </w:lvl>
+    <w:lvl w:ilvl="6" w:tplc="18090001" w:tentative="1">
+      <w:start w:val="1"/>
+      <w:numFmt w:val="bullet"/>
+      <w:lvlText w:val=""/>
+      <w:lvlJc w:val="left"/>
+      <w:pPr>
+        <w:ind w:left="5040" w:hanging="360"/>
+      </w:pPr>
+      <w:rPr>
+        <w:rFonts w:ascii="Symbol" w:hAnsi="Symbol" w:hint="default"/>
+      </w:rPr>
+    </w:lvl>
+    <w:lvl w:ilvl="7" w:tplc="18090003" w:tentative="1">
+      <w:start w:val="1"/>
+      <w:numFmt w:val="bullet"/>
+      <w:lvlText w:val="o"/>
+      <w:lvlJc w:val="left"/>
+      <w:pPr>
+        <w:ind w:left="5760" w:hanging="360"/>
+      </w:pPr>
+      <w:rPr>
+        <w:rFonts w:ascii="Courier New" w:hAnsi="Courier New" w:cs="Courier New" w:hint="default"/>
+      </w:rPr>
+    </w:lvl>
+    <w:lvl w:ilvl="8" w:tplc="18090005" w:tentative="1">
+      <w:start w:val="1"/>
+      <w:numFmt w:val="bullet"/>
+      <w:lvlText w:val=""/>
+      <w:lvlJc w:val="left"/>
+      <w:pPr>
+        <w:ind w:left="6480" w:hanging="360"/>
+      </w:pPr>
+      <w:rPr>
+        <w:rFonts w:ascii="Wingdings" w:hAnsi="Wingdings" w:hint="default"/>
+      </w:rPr>
+    </w:lvl>
+  </w:abstractNum>
+  <w:abstractNum w:abstractNumId="1" w15:restartNumberingAfterBreak="0">
+    <w:nsid w:val="6AFC12BB"/>
+    <w:multiLevelType w:val="hybridMultilevel"/>
+    <w:tmpl w:val="4DDEC420"/>
+    <w:lvl w:ilvl="0" w:tplc="5F908D2C">
+      <w:numFmt w:val="bullet"/>
+      <w:lvlText w:val="-"/>
+      <w:lvlJc w:val="left"/>
+      <w:pPr>
+        <w:ind w:left="720" w:hanging="360"/>
+      </w:pPr>
+      <w:rPr>
+        <w:rFonts w:ascii="Calibri" w:eastAsiaTheme="minorHAnsi" w:hAnsi="Calibri" w:cs="Calibri" w:hint="default"/>
+      </w:rPr>
+    </w:lvl>
+    <w:lvl w:ilvl="1" w:tplc="18090003" w:tentative="1">
+      <w:start w:val="1"/>
+      <w:numFmt w:val="bullet"/>
+      <w:lvlText w:val="o"/>
+      <w:lvlJc w:val="left"/>
+      <w:pPr>
+        <w:ind w:left="1440" w:hanging="360"/>
+      </w:pPr>
+      <w:rPr>
+        <w:rFonts w:ascii="Courier New" w:hAnsi="Courier New" w:cs="Courier New" w:hint="default"/>
+      </w:rPr>
+    </w:lvl>
+    <w:lvl w:ilvl="2" w:tplc="18090005" w:tentative="1">
+      <w:start w:val="1"/>
+      <w:numFmt w:val="bullet"/>
+      <w:lvlText w:val=""/>
+      <w:lvlJc w:val="left"/>
+      <w:pPr>
+        <w:ind w:left="2160" w:hanging="360"/>
+      </w:pPr>
+      <w:rPr>
+        <w:rFonts w:ascii="Wingdings" w:hAnsi="Wingdings" w:hint="default"/>
+      </w:rPr>
+    </w:lvl>
+    <w:lvl w:ilvl="3" w:tplc="18090001" w:tentative="1">
+      <w:start w:val="1"/>
+      <w:numFmt w:val="bullet"/>
+      <w:lvlText w:val=""/>
+      <w:lvlJc w:val="left"/>
+      <w:pPr>
+        <w:ind w:left="2880" w:hanging="360"/>
+      </w:pPr>
+      <w:rPr>
+        <w:rFonts w:ascii="Symbol" w:hAnsi="Symbol" w:hint="default"/>
+      </w:rPr>
+    </w:lvl>
+    <w:lvl w:ilvl="4" w:tplc="18090003" w:tentative="1">
+      <w:start w:val="1"/>
+      <w:numFmt w:val="bullet"/>
+      <w:lvlText w:val="o"/>
+      <w:lvlJc w:val="left"/>
+      <w:pPr>
+        <w:ind w:left="3600" w:hanging="360"/>
+      </w:pPr>
+      <w:rPr>
+        <w:rFonts w:ascii="Courier New" w:hAnsi="Courier New" w:cs="Courier New" w:hint="default"/>
+      </w:rPr>
+    </w:lvl>
+    <w:lvl w:ilvl="5" w:tplc="18090005" w:tentative="1">
+      <w:start w:val="1"/>
+      <w:numFmt w:val="bullet"/>
+      <w:lvlText w:val=""/>
+      <w:lvlJc w:val="left"/>
+      <w:pPr>
+        <w:ind w:left="4320" w:hanging="360"/>
+      </w:pPr>
+      <w:rPr>
+        <w:rFonts w:ascii="Wingdings" w:hAnsi="Wingdings" w:hint="default"/>
+      </w:rPr>
+    </w:lvl>
+    <w:lvl w:ilvl="6" w:tplc="18090001" w:tentative="1">
+      <w:start w:val="1"/>
+      <w:numFmt w:val="bullet"/>
+      <w:lvlText w:val=""/>
+      <w:lvlJc w:val="left"/>
+      <w:pPr>
+        <w:ind w:left="5040" w:hanging="360"/>
+      </w:pPr>
+      <w:rPr>
+        <w:rFonts w:ascii="Symbol" w:hAnsi="Symbol" w:hint="default"/>
+      </w:rPr>
+    </w:lvl>
+    <w:lvl w:ilvl="7" w:tplc="18090003" w:tentative="1">
+      <w:start w:val="1"/>
+      <w:numFmt w:val="bullet"/>
+      <w:lvlText w:val="o"/>
+      <w:lvlJc w:val="left"/>
+      <w:pPr>
+        <w:ind w:left="5760" w:hanging="360"/>
+      </w:pPr>
+      <w:rPr>
+        <w:rFonts w:ascii="Courier New" w:hAnsi="Courier New" w:cs="Courier New" w:hint="default"/>
+      </w:rPr>
+    </w:lvl>
+    <w:lvl w:ilvl="8" w:tplc="18090005" w:tentative="1">
+      <w:start w:val="1"/>
+      <w:numFmt w:val="bullet"/>
+      <w:lvlText w:val=""/>
+      <w:lvlJc w:val="left"/>
+      <w:pPr>
+        <w:ind w:left="6480" w:hanging="360"/>
+      </w:pPr>
+      <w:rPr>
+        <w:rFonts w:ascii="Wingdings" w:hAnsi="Wingdings" w:hint="default"/>
+      </w:rPr>
+    </w:lvl>
+  </w:abstractNum>
+  <w:num w:numId="1">
+    <w:abstractNumId w:val="1"/>
+  </w:num>
+  <w:num w:numId="2">
+    <w:abstractNumId w:val="0"/>
+  </w:num>
+</w:numbering>
 </file>
 
 <file path=word/styles.xml><?xml version="1.0" encoding="utf-8"?>
@@ -717,6 +1145,85 @@
       <w:shd w:val="clear" w:color="auto" w:fill="E1DFDD"/>
     </w:rPr>
   </w:style>
+  <w:style w:type="paragraph" w:styleId="ListParagraph">
+    <w:name w:val="List Paragraph"/>
+    <w:basedOn w:val="Normal"/>
+    <w:uiPriority w:val="34"/>
+    <w:qFormat/>
+    <w:rsid w:val="002F5F1D"/>
+    <w:pPr>
+      <w:ind w:left="720"/>
+      <w:contextualSpacing/>
+    </w:pPr>
+  </w:style>
+  <w:style w:type="paragraph" w:styleId="HTMLPreformatted">
+    <w:name w:val="HTML Preformatted"/>
+    <w:basedOn w:val="Normal"/>
+    <w:link w:val="HTMLPreformattedChar"/>
+    <w:uiPriority w:val="99"/>
+    <w:semiHidden/>
+    <w:unhideWhenUsed/>
+    <w:rsid w:val="002F5F1D"/>
+    <w:pPr>
+      <w:tabs>
+        <w:tab w:val="left" w:pos="916"/>
+        <w:tab w:val="left" w:pos="1832"/>
+        <w:tab w:val="left" w:pos="2748"/>
+        <w:tab w:val="left" w:pos="3664"/>
+        <w:tab w:val="left" w:pos="4580"/>
+        <w:tab w:val="left" w:pos="5496"/>
+        <w:tab w:val="left" w:pos="6412"/>
+        <w:tab w:val="left" w:pos="7328"/>
+        <w:tab w:val="left" w:pos="8244"/>
+        <w:tab w:val="left" w:pos="9160"/>
+        <w:tab w:val="left" w:pos="10076"/>
+        <w:tab w:val="left" w:pos="10992"/>
+        <w:tab w:val="left" w:pos="11908"/>
+        <w:tab w:val="left" w:pos="12824"/>
+        <w:tab w:val="left" w:pos="13740"/>
+        <w:tab w:val="left" w:pos="14656"/>
+      </w:tabs>
+      <w:spacing w:after="0" w:line="240" w:lineRule="auto"/>
+    </w:pPr>
+    <w:rPr>
+      <w:rFonts w:ascii="Courier New" w:eastAsia="Times New Roman" w:hAnsi="Courier New" w:cs="Courier New"/>
+      <w:sz w:val="20"/>
+      <w:szCs w:val="20"/>
+      <w:lang w:eastAsia="en-IE"/>
+    </w:rPr>
+  </w:style>
+  <w:style w:type="character" w:customStyle="1" w:styleId="HTMLPreformattedChar">
+    <w:name w:val="HTML Preformatted Char"/>
+    <w:basedOn w:val="DefaultParagraphFont"/>
+    <w:link w:val="HTMLPreformatted"/>
+    <w:uiPriority w:val="99"/>
+    <w:semiHidden/>
+    <w:rsid w:val="002F5F1D"/>
+    <w:rPr>
+      <w:rFonts w:ascii="Courier New" w:eastAsia="Times New Roman" w:hAnsi="Courier New" w:cs="Courier New"/>
+      <w:sz w:val="20"/>
+      <w:szCs w:val="20"/>
+      <w:lang w:eastAsia="en-IE"/>
+    </w:rPr>
+  </w:style>
+  <w:style w:type="character" w:styleId="HTMLCode">
+    <w:name w:val="HTML Code"/>
+    <w:basedOn w:val="DefaultParagraphFont"/>
+    <w:uiPriority w:val="99"/>
+    <w:semiHidden/>
+    <w:unhideWhenUsed/>
+    <w:rsid w:val="002F5F1D"/>
+    <w:rPr>
+      <w:rFonts w:ascii="Courier New" w:eastAsia="Times New Roman" w:hAnsi="Courier New" w:cs="Courier New"/>
+      <w:sz w:val="20"/>
+      <w:szCs w:val="20"/>
+    </w:rPr>
+  </w:style>
+  <w:style w:type="character" w:customStyle="1" w:styleId="hljs-string">
+    <w:name w:val="hljs-string"/>
+    <w:basedOn w:val="DefaultParagraphFont"/>
+    <w:rsid w:val="002F5F1D"/>
+  </w:style>
 </w:styles>
 </file>
 

</xml_diff>